<commit_message>
pasos de rocio 16/3
</commit_message>
<xml_diff>
--- a/PASO 2 terminado.docx
+++ b/PASO 2 terminado.docx
@@ -275,7 +275,7 @@
             </v:handles>
             <o:lock v:ext="edit" text="t" shapetype="t"/>
           </v:shapetype>
-          <v:shape id="_x0000_i1025" type="#_x0000_t136" style="width:360.95pt;height:39.25pt" fillcolor="#369" stroked="f">
+          <v:shape id="_x0000_i1025" type="#_x0000_t136" style="width:360.75pt;height:39pt" fillcolor="#369" stroked="f">
             <v:shadow on="t" color="#b2b2b2" opacity="52429f" offset="3pt"/>
             <v:textpath style="font-family:&quot;Times New Roman&quot;;v-text-kern:t" trim="t" fitpath="t" string="DATAMART&#10;Dirección de Servicios Generales"/>
           </v:shape>
@@ -11483,55 +11483,7 @@
           <w:sz w:val="24"/>
           <w:szCs w:val="24"/>
         </w:rPr>
-        <w:t xml:space="preserve">fin -- &gt; la resta </w:t>
-      </w:r>
-      <w:r>
-        <w:rPr>
-          <w:rFonts w:ascii="Times New Roman" w:hAnsi="Times New Roman" w:cs="Times New Roman"/>
-          <w:sz w:val="24"/>
-          <w:szCs w:val="24"/>
-        </w:rPr>
-        <w:t>dará</w:t>
-      </w:r>
-      <w:r>
-        <w:rPr>
-          <w:rFonts w:ascii="Times New Roman" w:hAnsi="Times New Roman" w:cs="Times New Roman"/>
-          <w:sz w:val="24"/>
-          <w:szCs w:val="24"/>
-        </w:rPr>
-        <w:t xml:space="preserve"> </w:t>
-      </w:r>
-      <w:r>
-        <w:rPr>
-          <w:rFonts w:ascii="Times New Roman" w:hAnsi="Times New Roman" w:cs="Times New Roman"/>
-          <w:sz w:val="24"/>
-          <w:szCs w:val="24"/>
-        </w:rPr>
-        <w:t xml:space="preserve">el </w:t>
-      </w:r>
-      <w:r>
-        <w:rPr>
-          <w:rFonts w:ascii="Times New Roman" w:hAnsi="Times New Roman" w:cs="Times New Roman"/>
-          <w:sz w:val="24"/>
-          <w:szCs w:val="24"/>
-        </w:rPr>
-        <w:t>nro.</w:t>
-      </w:r>
-      <w:r>
-        <w:rPr>
-          <w:rFonts w:ascii="Times New Roman" w:hAnsi="Times New Roman" w:cs="Times New Roman"/>
-          <w:sz w:val="24"/>
-          <w:szCs w:val="24"/>
-        </w:rPr>
-        <w:t xml:space="preserve"> de días </w:t>
-      </w:r>
-      <w:r>
-        <w:rPr>
-          <w:rFonts w:ascii="Times New Roman" w:hAnsi="Times New Roman" w:cs="Times New Roman"/>
-          <w:sz w:val="24"/>
-          <w:szCs w:val="24"/>
-        </w:rPr>
-        <w:t xml:space="preserve">de cada solicitud </w:t>
+        <w:t xml:space="preserve">fin </w:t>
       </w:r>
     </w:p>
     <w:p>
@@ -11569,25 +11521,7 @@
           <w:sz w:val="24"/>
           <w:szCs w:val="24"/>
         </w:rPr>
-        <w:t xml:space="preserve">  -- &gt;  </w:t>
-      </w:r>
-      <w:proofErr w:type="spellStart"/>
-      <w:r>
-        <w:rPr>
-          <w:rFonts w:ascii="Times New Roman" w:hAnsi="Times New Roman" w:cs="Times New Roman"/>
-          <w:sz w:val="24"/>
-          <w:szCs w:val="24"/>
-        </w:rPr>
-        <w:t>avg</w:t>
-      </w:r>
-      <w:proofErr w:type="spellEnd"/>
-      <w:r>
-        <w:rPr>
-          <w:rFonts w:ascii="Times New Roman" w:hAnsi="Times New Roman" w:cs="Times New Roman"/>
-          <w:sz w:val="24"/>
-          <w:szCs w:val="24"/>
-        </w:rPr>
-        <w:t xml:space="preserve"> sacara el promedio de los días de las todas solicitudes hechas por un centro de costo</w:t>
+        <w:t xml:space="preserve">  </w:t>
       </w:r>
     </w:p>
     <w:p>
@@ -12038,28 +11972,6 @@
     <w:p>
       <w:pPr>
         <w:pStyle w:val="Prrafodelista"/>
-        <w:ind w:left="1440"/>
-        <w:rPr>
-          <w:rFonts w:ascii="Times New Roman" w:hAnsi="Times New Roman" w:cs="Times New Roman"/>
-          <w:sz w:val="24"/>
-          <w:szCs w:val="24"/>
-        </w:rPr>
-      </w:pPr>
-    </w:p>
-    <w:p>
-      <w:pPr>
-        <w:pStyle w:val="Prrafodelista"/>
-        <w:ind w:left="1440"/>
-        <w:rPr>
-          <w:rFonts w:ascii="Times New Roman" w:hAnsi="Times New Roman" w:cs="Times New Roman"/>
-          <w:sz w:val="24"/>
-          <w:szCs w:val="24"/>
-        </w:rPr>
-      </w:pPr>
-    </w:p>
-    <w:p>
-      <w:pPr>
-        <w:pStyle w:val="Prrafodelista"/>
         <w:numPr>
           <w:ilvl w:val="0"/>
           <w:numId w:val="3"/>
@@ -12070,14 +11982,12 @@
           <w:szCs w:val="24"/>
         </w:rPr>
       </w:pPr>
-      <w:bookmarkStart w:id="0" w:name="_GoBack"/>
-      <w:r>
-        <w:rPr>
-          <w:rFonts w:ascii="Times New Roman" w:hAnsi="Times New Roman" w:cs="Times New Roman"/>
-          <w:sz w:val="24"/>
-          <w:szCs w:val="24"/>
-        </w:rPr>
-        <w:lastRenderedPageBreak/>
+      <w:r>
+        <w:rPr>
+          <w:rFonts w:ascii="Times New Roman" w:hAnsi="Times New Roman" w:cs="Times New Roman"/>
+          <w:sz w:val="24"/>
+          <w:szCs w:val="24"/>
+        </w:rPr>
         <w:t xml:space="preserve">Cantidad de obras atendidas </w:t>
       </w:r>
       <w:r>
@@ -12089,7 +11999,6 @@
         <w:t>simultáneamente</w:t>
       </w:r>
     </w:p>
-    <w:bookmarkEnd w:id="0"/>
     <w:p>
       <w:pPr>
         <w:pStyle w:val="Prrafodelista"/>
@@ -12169,6 +12078,7 @@
           <w:sz w:val="24"/>
           <w:szCs w:val="24"/>
         </w:rPr>
+        <w:lastRenderedPageBreak/>
         <w:t>Aclaración: El indicador “</w:t>
       </w:r>
       <w:r>
@@ -12812,6 +12722,26 @@
     <w:p>
       <w:pPr>
         <w:pStyle w:val="Prrafodelista"/>
+        <w:rPr>
+          <w:rFonts w:ascii="Times New Roman" w:hAnsi="Times New Roman" w:cs="Times New Roman"/>
+          <w:sz w:val="24"/>
+          <w:szCs w:val="24"/>
+        </w:rPr>
+      </w:pPr>
+    </w:p>
+    <w:p>
+      <w:pPr>
+        <w:pStyle w:val="Prrafodelista"/>
+        <w:rPr>
+          <w:rFonts w:ascii="Times New Roman" w:hAnsi="Times New Roman" w:cs="Times New Roman"/>
+          <w:sz w:val="24"/>
+          <w:szCs w:val="24"/>
+        </w:rPr>
+      </w:pPr>
+    </w:p>
+    <w:p>
+      <w:pPr>
+        <w:pStyle w:val="Prrafodelista"/>
         <w:numPr>
           <w:ilvl w:val="0"/>
           <w:numId w:val="3"/>
@@ -12828,8 +12758,11 @@
           <w:sz w:val="24"/>
           <w:szCs w:val="24"/>
         </w:rPr>
+        <w:lastRenderedPageBreak/>
         <w:t>Cantidad de solicitudes</w:t>
       </w:r>
+      <w:bookmarkStart w:id="0" w:name="_GoBack"/>
+      <w:bookmarkEnd w:id="0"/>
     </w:p>
     <w:p>
       <w:pPr>
@@ -13303,23 +13236,7 @@
           <w:sz w:val="24"/>
           <w:szCs w:val="24"/>
         </w:rPr>
-        <w:t>” se relaciona con la perspectiva “</w:t>
-      </w:r>
-      <w:r>
-        <w:rPr>
-          <w:rFonts w:ascii="Times New Roman" w:hAnsi="Times New Roman" w:cs="Times New Roman"/>
-          <w:sz w:val="24"/>
-          <w:szCs w:val="24"/>
-        </w:rPr>
-        <w:t>Área</w:t>
-      </w:r>
-      <w:r>
-        <w:rPr>
-          <w:rFonts w:ascii="Times New Roman" w:hAnsi="Times New Roman" w:cs="Times New Roman"/>
-          <w:sz w:val="24"/>
-          <w:szCs w:val="24"/>
-        </w:rPr>
-        <w:t>”</w:t>
+        <w:t>” se relaciona con la perspectiva “Área”</w:t>
       </w:r>
     </w:p>
     <w:p>
@@ -13355,23 +13272,7 @@
           <w:sz w:val="24"/>
           <w:szCs w:val="24"/>
         </w:rPr>
-        <w:t>” se relaciona con la perspectiva “</w:t>
-      </w:r>
-      <w:r>
-        <w:rPr>
-          <w:rFonts w:ascii="Times New Roman" w:hAnsi="Times New Roman" w:cs="Times New Roman"/>
-          <w:sz w:val="24"/>
-          <w:szCs w:val="24"/>
-        </w:rPr>
-        <w:t>Servicio</w:t>
-      </w:r>
-      <w:r>
-        <w:rPr>
-          <w:rFonts w:ascii="Times New Roman" w:hAnsi="Times New Roman" w:cs="Times New Roman"/>
-          <w:sz w:val="24"/>
-          <w:szCs w:val="24"/>
-        </w:rPr>
-        <w:t>”</w:t>
+        <w:t>” se relaciona con la perspectiva “Servicio”</w:t>
       </w:r>
     </w:p>
     <w:p>
@@ -13407,23 +13308,7 @@
           <w:sz w:val="24"/>
           <w:szCs w:val="24"/>
         </w:rPr>
-        <w:t>” se relaciona con la perspectiva “</w:t>
-      </w:r>
-      <w:r>
-        <w:rPr>
-          <w:rFonts w:ascii="Times New Roman" w:hAnsi="Times New Roman" w:cs="Times New Roman"/>
-          <w:sz w:val="24"/>
-          <w:szCs w:val="24"/>
-        </w:rPr>
-        <w:t>Obrero</w:t>
-      </w:r>
-      <w:r>
-        <w:rPr>
-          <w:rFonts w:ascii="Times New Roman" w:hAnsi="Times New Roman" w:cs="Times New Roman"/>
-          <w:sz w:val="24"/>
-          <w:szCs w:val="24"/>
-        </w:rPr>
-        <w:t>”</w:t>
+        <w:t>” se relaciona con la perspectiva “Obrero”</w:t>
       </w:r>
     </w:p>
     <w:p>
@@ -13577,15 +13462,7 @@
           <w:sz w:val="24"/>
           <w:szCs w:val="24"/>
         </w:rPr>
-        <w:t>” de la tabla “asignación de tareas” se relaciona con el indicador “</w:t>
-      </w:r>
-      <w:r>
-        <w:rPr>
-          <w:rFonts w:ascii="Times New Roman" w:hAnsi="Times New Roman" w:cs="Times New Roman"/>
-          <w:sz w:val="24"/>
-          <w:szCs w:val="24"/>
-        </w:rPr>
-        <w:t>Porcentaje de ocupación”</w:t>
+        <w:t>” de la tabla “asignación de tareas” se relaciona con el indicador “Porcentaje de ocupación”</w:t>
       </w:r>
     </w:p>
     <w:p>
@@ -13682,23 +13559,7 @@
           <w:sz w:val="24"/>
           <w:szCs w:val="24"/>
         </w:rPr>
-        <w:t>a</w:t>
-      </w:r>
-      <w:r>
-        <w:rPr>
-          <w:rFonts w:ascii="Times New Roman" w:hAnsi="Times New Roman" w:cs="Times New Roman"/>
-          <w:sz w:val="24"/>
-          <w:szCs w:val="24"/>
-        </w:rPr>
-        <w:t>p</w:t>
-      </w:r>
-      <w:r>
-        <w:rPr>
-          <w:rFonts w:ascii="Times New Roman" w:hAnsi="Times New Roman" w:cs="Times New Roman"/>
-          <w:sz w:val="24"/>
-          <w:szCs w:val="24"/>
-        </w:rPr>
-        <w:t>l_personal_sugerido</w:t>
+        <w:t>apl_personal_sugerido</w:t>
       </w:r>
       <w:proofErr w:type="spellEnd"/>
       <w:r>
@@ -13716,15 +13577,7 @@
           <w:sz w:val="24"/>
           <w:szCs w:val="24"/>
         </w:rPr>
-        <w:t>apl_personal_</w:t>
-      </w:r>
-      <w:r>
-        <w:rPr>
-          <w:rFonts w:ascii="Times New Roman" w:hAnsi="Times New Roman" w:cs="Times New Roman"/>
-          <w:sz w:val="24"/>
-          <w:szCs w:val="24"/>
-        </w:rPr>
-        <w:t>usado</w:t>
+        <w:t>apl_personal_usado</w:t>
       </w:r>
       <w:proofErr w:type="spellEnd"/>
       <w:r>
@@ -13733,31 +13586,7 @@
           <w:sz w:val="24"/>
           <w:szCs w:val="24"/>
         </w:rPr>
-        <w:t xml:space="preserve">” de la tabla “asignación de </w:t>
-      </w:r>
-      <w:r>
-        <w:rPr>
-          <w:rFonts w:ascii="Times New Roman" w:hAnsi="Times New Roman" w:cs="Times New Roman"/>
-          <w:sz w:val="24"/>
-          <w:szCs w:val="24"/>
-        </w:rPr>
-        <w:t>personal</w:t>
-      </w:r>
-      <w:r>
-        <w:rPr>
-          <w:rFonts w:ascii="Times New Roman" w:hAnsi="Times New Roman" w:cs="Times New Roman"/>
-          <w:sz w:val="24"/>
-          <w:szCs w:val="24"/>
-        </w:rPr>
-        <w:t xml:space="preserve">” se relaciona con el indicador </w:t>
-      </w:r>
-      <w:r>
-        <w:rPr>
-          <w:rFonts w:ascii="Times New Roman" w:hAnsi="Times New Roman" w:cs="Times New Roman"/>
-          <w:sz w:val="24"/>
-          <w:szCs w:val="24"/>
-        </w:rPr>
-        <w:t>“</w:t>
+        <w:t>” de la tabla “asignación de personal” se relaciona con el indicador “</w:t>
       </w:r>
       <w:r>
         <w:rPr>
@@ -13783,6 +13612,17 @@
         </w:rPr>
         <w:t>mano de obra faltante”</w:t>
       </w:r>
+    </w:p>
+    <w:p>
+      <w:pPr>
+        <w:ind w:left="426"/>
+        <w:jc w:val="both"/>
+        <w:rPr>
+          <w:rFonts w:ascii="Times New Roman" w:hAnsi="Times New Roman" w:cs="Times New Roman"/>
+          <w:sz w:val="24"/>
+          <w:szCs w:val="24"/>
+        </w:rPr>
+      </w:pPr>
     </w:p>
     <w:p>
       <w:pPr>
@@ -13816,17 +13656,7 @@
           <w:sz w:val="24"/>
           <w:szCs w:val="24"/>
         </w:rPr>
-        <w:t>3</w:t>
-      </w:r>
-      <w:r>
-        <w:rPr>
-          <w:rFonts w:ascii="Times New Roman" w:hAnsi="Times New Roman" w:cs="Times New Roman"/>
-          <w:b/>
-          <w:color w:val="1F497D" w:themeColor="text2"/>
-          <w:sz w:val="24"/>
-          <w:szCs w:val="24"/>
-        </w:rPr>
-        <w:t xml:space="preserve"> </w:t>
+        <w:t xml:space="preserve">3 </w:t>
       </w:r>
       <w:r>
         <w:rPr>
@@ -14027,15 +13857,7 @@
           <w:sz w:val="24"/>
           <w:szCs w:val="24"/>
         </w:rPr>
-        <w:t>Nb_</w:t>
-      </w:r>
-      <w:r>
-        <w:rPr>
-          <w:rFonts w:ascii="Times New Roman" w:hAnsi="Times New Roman" w:cs="Times New Roman"/>
-          <w:sz w:val="24"/>
-          <w:szCs w:val="24"/>
-        </w:rPr>
-        <w:t>area</w:t>
+        <w:t>Nb_area</w:t>
       </w:r>
       <w:proofErr w:type="spellEnd"/>
       <w:r>
@@ -14060,23 +13882,7 @@
           <w:sz w:val="24"/>
           <w:szCs w:val="24"/>
         </w:rPr>
-        <w:t xml:space="preserve">” ya que este hace referencia a la el nombre </w:t>
-      </w:r>
-      <w:r>
-        <w:rPr>
-          <w:rFonts w:ascii="Times New Roman" w:hAnsi="Times New Roman" w:cs="Times New Roman"/>
-          <w:sz w:val="24"/>
-          <w:szCs w:val="24"/>
-        </w:rPr>
-        <w:t>del área</w:t>
-      </w:r>
-      <w:r>
-        <w:rPr>
-          <w:rFonts w:ascii="Times New Roman" w:hAnsi="Times New Roman" w:cs="Times New Roman"/>
-          <w:sz w:val="24"/>
-          <w:szCs w:val="24"/>
-        </w:rPr>
-        <w:t>.</w:t>
+        <w:t>” ya que este hace referencia a la el nombre del área.</w:t>
       </w:r>
     </w:p>
     <w:p>
@@ -14145,15 +13951,7 @@
           <w:sz w:val="24"/>
           <w:szCs w:val="24"/>
         </w:rPr>
-        <w:t>Nb_</w:t>
-      </w:r>
-      <w:r>
-        <w:rPr>
-          <w:rFonts w:ascii="Times New Roman" w:hAnsi="Times New Roman" w:cs="Times New Roman"/>
-          <w:sz w:val="24"/>
-          <w:szCs w:val="24"/>
-        </w:rPr>
-        <w:t>servicio</w:t>
+        <w:t>Nb_servicio</w:t>
       </w:r>
       <w:proofErr w:type="spellEnd"/>
       <w:r>
@@ -14162,39 +13960,7 @@
           <w:sz w:val="24"/>
           <w:szCs w:val="24"/>
         </w:rPr>
-        <w:t>”  de la tabla  “</w:t>
-      </w:r>
-      <w:r>
-        <w:rPr>
-          <w:rFonts w:ascii="Times New Roman" w:hAnsi="Times New Roman" w:cs="Times New Roman"/>
-          <w:sz w:val="24"/>
-          <w:szCs w:val="24"/>
-        </w:rPr>
-        <w:t>Servicio”</w:t>
-      </w:r>
-      <w:r>
-        <w:rPr>
-          <w:rFonts w:ascii="Times New Roman" w:hAnsi="Times New Roman" w:cs="Times New Roman"/>
-          <w:sz w:val="24"/>
-          <w:szCs w:val="24"/>
-        </w:rPr>
-        <w:t xml:space="preserve"> ya que este hace referencia a la el nombre del </w:t>
-      </w:r>
-      <w:r>
-        <w:rPr>
-          <w:rFonts w:ascii="Times New Roman" w:hAnsi="Times New Roman" w:cs="Times New Roman"/>
-          <w:sz w:val="24"/>
-          <w:szCs w:val="24"/>
-        </w:rPr>
-        <w:t>servicio</w:t>
-      </w:r>
-      <w:r>
-        <w:rPr>
-          <w:rFonts w:ascii="Times New Roman" w:hAnsi="Times New Roman" w:cs="Times New Roman"/>
-          <w:sz w:val="24"/>
-          <w:szCs w:val="24"/>
-        </w:rPr>
-        <w:t>.</w:t>
+        <w:t>”  de la tabla  “Servicio” ya que este hace referencia a la el nombre del servicio.</w:t>
       </w:r>
     </w:p>
     <w:p>
@@ -14263,15 +14029,7 @@
           <w:sz w:val="24"/>
           <w:szCs w:val="24"/>
         </w:rPr>
-        <w:t>N</w:t>
-      </w:r>
-      <w:r>
-        <w:rPr>
-          <w:rFonts w:ascii="Times New Roman" w:hAnsi="Times New Roman" w:cs="Times New Roman"/>
-          <w:sz w:val="24"/>
-          <w:szCs w:val="24"/>
-        </w:rPr>
-        <w:t>b_obrero</w:t>
+        <w:t>Nb_obrero</w:t>
       </w:r>
       <w:proofErr w:type="spellEnd"/>
       <w:r>
@@ -14280,31 +14038,7 @@
           <w:sz w:val="24"/>
           <w:szCs w:val="24"/>
         </w:rPr>
-        <w:t>”  de la tabla  “</w:t>
-      </w:r>
-      <w:r>
-        <w:rPr>
-          <w:rFonts w:ascii="Times New Roman" w:hAnsi="Times New Roman" w:cs="Times New Roman"/>
-          <w:sz w:val="24"/>
-          <w:szCs w:val="24"/>
-        </w:rPr>
-        <w:t>Persona”</w:t>
-      </w:r>
-      <w:r>
-        <w:rPr>
-          <w:rFonts w:ascii="Times New Roman" w:hAnsi="Times New Roman" w:cs="Times New Roman"/>
-          <w:sz w:val="24"/>
-          <w:szCs w:val="24"/>
-        </w:rPr>
-        <w:t xml:space="preserve"> ya que este hace referencia a la el nombre del </w:t>
-      </w:r>
-      <w:r>
-        <w:rPr>
-          <w:rFonts w:ascii="Times New Roman" w:hAnsi="Times New Roman" w:cs="Times New Roman"/>
-          <w:sz w:val="24"/>
-          <w:szCs w:val="24"/>
-        </w:rPr>
-        <w:t>obrero.</w:t>
+        <w:t>”  de la tabla  “Persona” ya que este hace referencia a la el nombre del obrero.</w:t>
       </w:r>
     </w:p>
     <w:p>
@@ -14430,17 +14164,7 @@
           <w:sz w:val="24"/>
           <w:szCs w:val="24"/>
         </w:rPr>
-        <w:t xml:space="preserve">4 </w:t>
-      </w:r>
-      <w:r>
-        <w:rPr>
-          <w:rFonts w:ascii="Times New Roman" w:hAnsi="Times New Roman" w:cs="Times New Roman"/>
-          <w:b/>
-          <w:color w:val="1F497D" w:themeColor="text2"/>
-          <w:sz w:val="24"/>
-          <w:szCs w:val="24"/>
-        </w:rPr>
-        <w:t xml:space="preserve"> </w:t>
+        <w:t xml:space="preserve">4  </w:t>
       </w:r>
       <w:r>
         <w:rPr>
@@ -15506,15 +15230,7 @@
                                 <w:noProof/>
                                 <w:lang w:val="es-VE" w:eastAsia="es-VE"/>
                               </w:rPr>
-                              <w:t>Nb_</w:t>
-                            </w:r>
-                            <w:r>
-                              <w:rPr>
-                                <w:rFonts w:ascii="Times New Roman" w:hAnsi="Times New Roman" w:cs="Times New Roman"/>
-                                <w:noProof/>
-                                <w:lang w:val="es-VE" w:eastAsia="es-VE"/>
-                              </w:rPr>
-                              <w:t>area</w:t>
+                              <w:t>Nb_area</w:t>
                             </w:r>
                           </w:p>
                           <w:p>

</xml_diff>